<commit_message>
Añadidos al trabajo detalles sobre BBDD.
</commit_message>
<xml_diff>
--- a/ED-T01 Alvaro Villanova.docx
+++ b/ED-T01 Alvaro Villanova.docx
@@ -14,10 +14,21 @@
         <w:t>ALVARO VILLANOVA AHLROTH</w:t>
         <w:tab/>
         <w:tab/>
-        <w:t>ENTORNOS DE DESARROLLO</w:t>
         <w:tab/>
         <w:tab/>
-        <w:t>2023</w:t>
+        <w:t>ESCUELA STEM GRANADA</w:t>
+      </w:r>
+    </w:p>
+    <w:p>
+      <w:pPr>
+        <w:pStyle w:val="Normal"/>
+        <w:bidi w:val="0"/>
+        <w:jc w:val="both"/>
+        <w:rPr/>
+      </w:pPr>
+      <w:r>
+        <w:rPr/>
+        <w:t>ENTORNOS DE DESARROLLO 2023</w:t>
       </w:r>
     </w:p>
     <w:p>
@@ -85,6 +96,74 @@
       </w:pPr>
       <w:r>
         <w:rPr/>
+        <w:t>Dudas a preguntar:</w:t>
+      </w:r>
+    </w:p>
+    <w:p>
+      <w:pPr>
+        <w:pStyle w:val="Normal"/>
+        <w:bidi w:val="0"/>
+        <w:jc w:val="left"/>
+        <w:rPr/>
+      </w:pPr>
+      <w:r>
+        <w:rPr/>
+      </w:r>
+    </w:p>
+    <w:p>
+      <w:pPr>
+        <w:pStyle w:val="Normal"/>
+        <w:bidi w:val="0"/>
+        <w:jc w:val="left"/>
+        <w:rPr/>
+      </w:pPr>
+      <w:r>
+        <w:rPr/>
+        <w:t xml:space="preserve">Mi movida de versionar las cosas ¨0.10¨ esta ok (quizas solo para software?)? Hay una manera mas optima? Como lo querrian nuestros examinadores (celia, isaac, contratadores)? </w:t>
+      </w:r>
+    </w:p>
+    <w:p>
+      <w:pPr>
+        <w:pStyle w:val="Normal"/>
+        <w:bidi w:val="0"/>
+        <w:jc w:val="left"/>
+        <w:rPr/>
+      </w:pPr>
+      <w:r>
+        <w:rPr/>
+      </w:r>
+    </w:p>
+    <w:p>
+      <w:pPr>
+        <w:pStyle w:val="Normal"/>
+        <w:bidi w:val="0"/>
+        <w:jc w:val="left"/>
+        <w:rPr/>
+      </w:pPr>
+      <w:r>
+        <w:rPr/>
+      </w:r>
+    </w:p>
+    <w:p>
+      <w:pPr>
+        <w:pStyle w:val="Normal"/>
+        <w:bidi w:val="0"/>
+        <w:jc w:val="left"/>
+        <w:rPr/>
+      </w:pPr>
+      <w:r>
+        <w:rPr/>
+      </w:r>
+    </w:p>
+    <w:p>
+      <w:pPr>
+        <w:pStyle w:val="Normal"/>
+        <w:bidi w:val="0"/>
+        <w:jc w:val="left"/>
+        <w:rPr/>
+      </w:pPr>
+      <w:r>
+        <w:rPr/>
       </w:r>
     </w:p>
     <w:p>
@@ -119,7 +198,30 @@
       </w:pPr>
       <w:r>
         <w:rPr/>
-        <w:t>v0.10 09/11/2023: Comienzo a crear el diagrama Entidad-Relacion usando draw.io. Añadidas las entidades con sus atributos principales.</w:t>
+        <w:t>V0.10 09-11-2023: Comienzo a crear el diagrama Entidad-Relacion usando draw.io. Añadidas las entidades con sus atributos principales.</w:t>
+      </w:r>
+    </w:p>
+    <w:p>
+      <w:pPr>
+        <w:pStyle w:val="Normal"/>
+        <w:bidi w:val="0"/>
+        <w:jc w:val="left"/>
+        <w:rPr/>
+      </w:pPr>
+      <w:r>
+        <w:rPr/>
+      </w:r>
+    </w:p>
+    <w:p>
+      <w:pPr>
+        <w:pStyle w:val="Normal"/>
+        <w:bidi w:val="0"/>
+        <w:jc w:val="left"/>
+        <w:rPr/>
+      </w:pPr>
+      <w:r>
+        <w:rPr/>
+        <w:t>V0.11 09-11-2023: Añadidas algunas entidades que faltaban. Añadidas relaciones y atributos principales. Añadidas las cardinalidades. Falta repasarla y corregir cositas.</w:t>
       </w:r>
     </w:p>
     <w:p>

</xml_diff>